<commit_message>
tuanvy updated at 4h30 pm on 10/05/2025
</commit_message>
<xml_diff>
--- a/Tài Liệu/1.ProjectProposal.docx
+++ b/Tài Liệu/1.ProjectProposal.docx
@@ -5692,13 +5692,6 @@
     </w:p>
     <w:p>
       <w:pPr>
-        <w:pStyle w:val="Heading1"/>
-        <w:numPr>
-          <w:ilvl w:val="0"/>
-          <w:numId w:val="1"/>
-        </w:numPr>
-        <w:spacing w:before="0" w:line="360" w:lineRule="auto"/>
-        <w:ind w:left="284" w:hanging="284"/>
         <w:rPr>
           <w:rFonts w:ascii="Times New Roman" w:hAnsi="Times New Roman" w:cs="Times New Roman"/>
           <w:b/>
@@ -19230,6 +19223,7 @@
   <w:style w:type="character" w:default="1" w:styleId="DefaultParagraphFont">
     <w:name w:val="Default Paragraph Font"/>
     <w:uiPriority w:val="1"/>
+    <w:semiHidden/>
     <w:unhideWhenUsed/>
   </w:style>
   <w:style w:type="table" w:default="1" w:styleId="TableNormal">

</xml_diff>